<commit_message>
routing and nested components
</commit_message>
<xml_diff>
--- a/Introduction to  Angular.docx
+++ b/Introduction to  Angular.docx
@@ -19926,12 +19926,7 @@
         <w:pStyle w:val="code"/>
       </w:pPr>
       <w:r>
-        <w:t xml:space="preserve">      book =&gt;</w:t>
-      </w:r>
-      <w:bookmarkStart w:id="0" w:name="_GoBack"/>
-      <w:bookmarkEnd w:id="0"/>
-      <w:r>
-        <w:t xml:space="preserve"> {</w:t>
+        <w:t xml:space="preserve">      book =&gt; {</w:t>
       </w:r>
     </w:p>
     <w:p>
@@ -25990,24 +25985,164 @@
     <w:p/>
     <w:p/>
     <w:p/>
-    <w:p/>
-    <w:p/>
-    <w:p/>
-    <w:p/>
+    <w:p>
+      <w:r>
+        <w:br w:type="page"/>
+      </w:r>
+    </w:p>
     <w:p>
       <w:pPr>
         <w:pStyle w:val="Heading1"/>
       </w:pPr>
+      <w:r>
+        <w:lastRenderedPageBreak/>
+        <w:t>Pipes</w:t>
+      </w:r>
+    </w:p>
+    <w:p/>
+    <w:p>
+      <w:r>
+        <w:t>See other pipes, what do they do</w:t>
+      </w:r>
+    </w:p>
+    <w:p/>
+    <w:p/>
+    <w:p>
+      <w:r>
+        <w:t>Custom pipes</w:t>
+      </w:r>
+      <w:r>
+        <w:t>, key points</w:t>
+      </w:r>
+    </w:p>
+    <w:p/>
+    <w:p/>
+    <w:p>
+      <w:r>
+        <w:br w:type="page"/>
+      </w:r>
     </w:p>
     <w:p>
       <w:pPr>
         <w:pStyle w:val="Heading1"/>
       </w:pPr>
+      <w:r>
+        <w:lastRenderedPageBreak/>
+        <w:t>Services</w:t>
+      </w:r>
+    </w:p>
+    <w:p/>
+    <w:p/>
+    <w:p>
+      <w:r>
+        <w:t>Singleton vs multi-instance, what are the keypoints</w:t>
+      </w:r>
+    </w:p>
+    <w:p/>
+    <w:p/>
+    <w:p>
+      <w:r>
+        <w:br w:type="page"/>
+      </w:r>
     </w:p>
     <w:p>
       <w:pPr>
         <w:pStyle w:val="Heading1"/>
       </w:pPr>
+      <w:r>
+        <w:lastRenderedPageBreak/>
+        <w:t>Using HTTP</w:t>
+      </w:r>
+    </w:p>
+    <w:p/>
+    <w:p/>
+    <w:p>
+      <w:r>
+        <w:br w:type="page"/>
+      </w:r>
+    </w:p>
+    <w:p>
+      <w:r>
+        <w:lastRenderedPageBreak/>
+        <w:t>Routing</w:t>
+      </w:r>
+    </w:p>
+    <w:p/>
+    <w:p/>
+    <w:p>
+      <w:r>
+        <w:t>Setup</w:t>
+      </w:r>
+    </w:p>
+    <w:p>
+      <w:r>
+        <w:t>Route guards</w:t>
+      </w:r>
+    </w:p>
+    <w:p>
+      <w:r>
+        <w:t>Route parameters</w:t>
+      </w:r>
+    </w:p>
+    <w:p/>
+    <w:p>
+      <w:r>
+        <w:br w:type="page"/>
+      </w:r>
+    </w:p>
+    <w:p>
+      <w:r>
+        <w:lastRenderedPageBreak/>
+        <w:t>Nested Components</w:t>
+      </w:r>
+    </w:p>
+    <w:p/>
+    <w:p>
+      <w:r>
+        <w:t>Npm install font-awesome -save</w:t>
+      </w:r>
+    </w:p>
+    <w:p>
+      <w:r>
+        <w:t>Add the @import font-awesome on the app.child.css</w:t>
+      </w:r>
+    </w:p>
+    <w:p/>
+    <w:p/>
+    <w:p/>
+    <w:p>
+      <w:bookmarkStart w:id="0" w:name="_GoBack"/>
+      <w:bookmarkEnd w:id="0"/>
+      <w:r>
+        <w:t>How to pass data to child components</w:t>
+      </w:r>
+    </w:p>
+    <w:p/>
+    <w:p/>
+    <w:p>
+      <w:r>
+        <w:t>How to pass data from child to parent</w:t>
+      </w:r>
+    </w:p>
+    <w:p/>
+    <w:p/>
+    <w:p>
+      <w:r>
+        <w:br w:type="page"/>
+      </w:r>
+    </w:p>
+    <w:p>
+      <w:pPr>
+        <w:pStyle w:val="Heading1"/>
+      </w:pPr>
+      <w:r>
+        <w:lastRenderedPageBreak/>
+        <w:t>Filtering</w:t>
+      </w:r>
+    </w:p>
+    <w:p/>
+    <w:p/>
+    <w:p>
       <w:r>
         <w:br w:type="page"/>
       </w:r>
@@ -26037,7 +26172,7 @@
         </w:numPr>
       </w:pPr>
       <w:r>
-        <w:t>@Output and @Input params</w:t>
+        <w:t>Update the httpbasics as well, note the comment on app.module.ts</w:t>
       </w:r>
     </w:p>
     <w:p>
@@ -26049,7 +26184,7 @@
         </w:numPr>
       </w:pPr>
       <w:r>
-        <w:t>@ViewChild</w:t>
+        <w:t>@Output and @Input params</w:t>
       </w:r>
     </w:p>
     <w:p>
@@ -26061,7 +26196,7 @@
         </w:numPr>
       </w:pPr>
       <w:r>
-        <w:t>Star rating example</w:t>
+        <w:t>@ViewChild</w:t>
       </w:r>
     </w:p>
     <w:p>
@@ -26073,7 +26208,7 @@
         </w:numPr>
       </w:pPr>
       <w:r>
-        <w:t>Firebase</w:t>
+        <w:t>Star rating example</w:t>
       </w:r>
     </w:p>
     <w:p>
@@ -26085,7 +26220,7 @@
         </w:numPr>
       </w:pPr>
       <w:r>
-        <w:t>Async example (Promises) on HTTP</w:t>
+        <w:t>Firebase</w:t>
       </w:r>
     </w:p>
     <w:p>
@@ -26097,7 +26232,7 @@
         </w:numPr>
       </w:pPr>
       <w:r>
-        <w:t>Filter example</w:t>
+        <w:t>Async example (Promises) on HTTP</w:t>
       </w:r>
     </w:p>
     <w:p>
@@ -26108,7 +26243,109 @@
           <w:numId w:val="8"/>
         </w:numPr>
       </w:pPr>
-    </w:p>
+      <w:r>
+        <w:t>Filter example</w:t>
+      </w:r>
+    </w:p>
+    <w:p>
+      <w:pPr>
+        <w:pStyle w:val="ListParagraph"/>
+        <w:numPr>
+          <w:ilvl w:val="0"/>
+          <w:numId w:val="8"/>
+        </w:numPr>
+      </w:pPr>
+      <w:r>
+        <w:t>Angular forms</w:t>
+      </w:r>
+    </w:p>
+    <w:p/>
+    <w:p/>
+    <w:p/>
+    <w:p/>
+    <w:p>
+      <w:pPr>
+        <w:pStyle w:val="ListParagraph"/>
+        <w:numPr>
+          <w:ilvl w:val="0"/>
+          <w:numId w:val="24"/>
+        </w:numPr>
+      </w:pPr>
+      <w:r>
+        <w:t>Generate a new project, with routing, you can also do it with ng new &lt;project name&gt; --routing</w:t>
+      </w:r>
+    </w:p>
+    <w:p>
+      <w:pPr>
+        <w:pStyle w:val="ListParagraph"/>
+        <w:numPr>
+          <w:ilvl w:val="0"/>
+          <w:numId w:val="24"/>
+        </w:numPr>
+      </w:pPr>
+      <w:r>
+        <w:t>On the Project’s index.html, set the base href to /</w:t>
+      </w:r>
+    </w:p>
+    <w:p>
+      <w:pPr>
+        <w:pStyle w:val="ListParagraph"/>
+        <w:numPr>
+          <w:ilvl w:val="0"/>
+          <w:numId w:val="24"/>
+        </w:numPr>
+      </w:pPr>
+      <w:r>
+        <w:t>Generate the components</w:t>
+      </w:r>
+    </w:p>
+    <w:p>
+      <w:pPr>
+        <w:pStyle w:val="ListParagraph"/>
+        <w:numPr>
+          <w:ilvl w:val="0"/>
+          <w:numId w:val="24"/>
+        </w:numPr>
+      </w:pPr>
+      <w:r>
+        <w:t>Configure the routes</w:t>
+      </w:r>
+    </w:p>
+    <w:p>
+      <w:pPr>
+        <w:pStyle w:val="ListParagraph"/>
+        <w:numPr>
+          <w:ilvl w:val="0"/>
+          <w:numId w:val="24"/>
+        </w:numPr>
+      </w:pPr>
+      <w:r>
+        <w:t>Add navigation links and use directives to navigate</w:t>
+      </w:r>
+    </w:p>
+    <w:p>
+      <w:pPr>
+        <w:pStyle w:val="ListParagraph"/>
+        <w:numPr>
+          <w:ilvl w:val="0"/>
+          <w:numId w:val="24"/>
+        </w:numPr>
+      </w:pPr>
+      <w:r>
+        <w:t>Put the router-outlet app.component.html</w:t>
+      </w:r>
+    </w:p>
+    <w:p/>
+    <w:p/>
+    <w:p/>
+    <w:p/>
+    <w:p>
+      <w:r>
+        <w:t>Serverside rendering (Angular universal)</w:t>
+      </w:r>
+    </w:p>
+    <w:p/>
+    <w:p/>
     <w:p>
       <w:pPr>
         <w:pStyle w:val="ListParagraph"/>
@@ -28582,6 +28819,95 @@
       </w:pPr>
     </w:lvl>
   </w:abstractNum>
+  <w:abstractNum w:abstractNumId="23" w15:restartNumberingAfterBreak="0">
+    <w:nsid w:val="775C64E8"/>
+    <w:multiLevelType w:val="hybridMultilevel"/>
+    <w:tmpl w:val="F51CE482"/>
+    <w:lvl w:ilvl="0" w:tplc="0409000F">
+      <w:start w:val="1"/>
+      <w:numFmt w:val="decimal"/>
+      <w:lvlText w:val="%1."/>
+      <w:lvlJc w:val="left"/>
+      <w:pPr>
+        <w:ind w:left="720" w:hanging="360"/>
+      </w:pPr>
+      <w:rPr>
+        <w:rFonts w:hint="default"/>
+      </w:rPr>
+    </w:lvl>
+    <w:lvl w:ilvl="1" w:tplc="04090019" w:tentative="1">
+      <w:start w:val="1"/>
+      <w:numFmt w:val="lowerLetter"/>
+      <w:lvlText w:val="%2."/>
+      <w:lvlJc w:val="left"/>
+      <w:pPr>
+        <w:ind w:left="1440" w:hanging="360"/>
+      </w:pPr>
+    </w:lvl>
+    <w:lvl w:ilvl="2" w:tplc="0409001B" w:tentative="1">
+      <w:start w:val="1"/>
+      <w:numFmt w:val="lowerRoman"/>
+      <w:lvlText w:val="%3."/>
+      <w:lvlJc w:val="right"/>
+      <w:pPr>
+        <w:ind w:left="2160" w:hanging="180"/>
+      </w:pPr>
+    </w:lvl>
+    <w:lvl w:ilvl="3" w:tplc="0409000F" w:tentative="1">
+      <w:start w:val="1"/>
+      <w:numFmt w:val="decimal"/>
+      <w:lvlText w:val="%4."/>
+      <w:lvlJc w:val="left"/>
+      <w:pPr>
+        <w:ind w:left="2880" w:hanging="360"/>
+      </w:pPr>
+    </w:lvl>
+    <w:lvl w:ilvl="4" w:tplc="04090019" w:tentative="1">
+      <w:start w:val="1"/>
+      <w:numFmt w:val="lowerLetter"/>
+      <w:lvlText w:val="%5."/>
+      <w:lvlJc w:val="left"/>
+      <w:pPr>
+        <w:ind w:left="3600" w:hanging="360"/>
+      </w:pPr>
+    </w:lvl>
+    <w:lvl w:ilvl="5" w:tplc="0409001B" w:tentative="1">
+      <w:start w:val="1"/>
+      <w:numFmt w:val="lowerRoman"/>
+      <w:lvlText w:val="%6."/>
+      <w:lvlJc w:val="right"/>
+      <w:pPr>
+        <w:ind w:left="4320" w:hanging="180"/>
+      </w:pPr>
+    </w:lvl>
+    <w:lvl w:ilvl="6" w:tplc="0409000F" w:tentative="1">
+      <w:start w:val="1"/>
+      <w:numFmt w:val="decimal"/>
+      <w:lvlText w:val="%7."/>
+      <w:lvlJc w:val="left"/>
+      <w:pPr>
+        <w:ind w:left="5040" w:hanging="360"/>
+      </w:pPr>
+    </w:lvl>
+    <w:lvl w:ilvl="7" w:tplc="04090019" w:tentative="1">
+      <w:start w:val="1"/>
+      <w:numFmt w:val="lowerLetter"/>
+      <w:lvlText w:val="%8."/>
+      <w:lvlJc w:val="left"/>
+      <w:pPr>
+        <w:ind w:left="5760" w:hanging="360"/>
+      </w:pPr>
+    </w:lvl>
+    <w:lvl w:ilvl="8" w:tplc="0409001B" w:tentative="1">
+      <w:start w:val="1"/>
+      <w:numFmt w:val="lowerRoman"/>
+      <w:lvlText w:val="%9."/>
+      <w:lvlJc w:val="right"/>
+      <w:pPr>
+        <w:ind w:left="6480" w:hanging="180"/>
+      </w:pPr>
+    </w:lvl>
+  </w:abstractNum>
   <w:num w:numId="1">
     <w:abstractNumId w:val="4"/>
   </w:num>
@@ -28650,6 +28976,9 @@
   </w:num>
   <w:num w:numId="23">
     <w:abstractNumId w:val="15"/>
+  </w:num>
+  <w:num w:numId="24">
+    <w:abstractNumId w:val="23"/>
   </w:num>
 </w:numbering>
 </file>

</xml_diff>

<commit_message>
more routing and filters
</commit_message>
<xml_diff>
--- a/Introduction to  Angular.docx
+++ b/Introduction to  Angular.docx
@@ -26084,6 +26084,14 @@
         <w:t>Route parameters</w:t>
       </w:r>
     </w:p>
+    <w:p>
+      <w:r>
+        <w:t xml:space="preserve">Filter </w:t>
+      </w:r>
+      <w:bookmarkStart w:id="0" w:name="_GoBack"/>
+      <w:bookmarkEnd w:id="0"/>
+    </w:p>
+    <w:p/>
     <w:p/>
     <w:p>
       <w:r>
@@ -26217,8 +26225,6 @@
           <w:numId w:val="8"/>
         </w:numPr>
       </w:pPr>
-      <w:bookmarkStart w:id="0" w:name="_GoBack"/>
-      <w:bookmarkEnd w:id="0"/>
       <w:r>
         <w:t>Filter example</w:t>
       </w:r>

</xml_diff>

<commit_message>
final instructions for machine problem, edited the docx file
</commit_message>
<xml_diff>
--- a/Introduction to  Angular.docx
+++ b/Introduction to  Angular.docx
@@ -25985,6 +25985,7 @@
     <w:p/>
     <w:p/>
     <w:p/>
+    <w:p/>
     <w:p>
       <w:r>
         <w:br w:type="page"/>
@@ -26088,8 +26089,6 @@
       <w:r>
         <w:t xml:space="preserve">Filter </w:t>
       </w:r>
-      <w:bookmarkStart w:id="0" w:name="_GoBack"/>
-      <w:bookmarkEnd w:id="0"/>
     </w:p>
     <w:p/>
     <w:p/>
@@ -26318,9 +26317,162 @@
     <w:p/>
     <w:p>
       <w:pPr>
+        <w:rPr>
+          <w:rFonts w:eastAsiaTheme="majorEastAsia" w:cstheme="majorBidi"/>
+          <w:color w:val="0D0D0D" w:themeColor="text1" w:themeTint="F2"/>
+          <w:sz w:val="44"/>
+          <w:szCs w:val="32"/>
+          <w:lang w:val="en-US"/>
+        </w:rPr>
+      </w:pPr>
+      <w:r>
+        <w:br w:type="page"/>
+      </w:r>
+    </w:p>
+    <w:p>
+      <w:pPr>
+        <w:pStyle w:val="Heading1"/>
+      </w:pPr>
+      <w:bookmarkStart w:id="0" w:name="_GoBack"/>
+      <w:bookmarkEnd w:id="0"/>
+      <w:r>
+        <w:lastRenderedPageBreak/>
+        <w:t>Big Project/machine problem</w:t>
+      </w:r>
+    </w:p>
+    <w:p/>
+    <w:p/>
+    <w:p>
+      <w:pPr>
         <w:pStyle w:val="ListParagraph"/>
-      </w:pPr>
-    </w:p>
+        <w:numPr>
+          <w:ilvl w:val="0"/>
+          <w:numId w:val="26"/>
+        </w:numPr>
+      </w:pPr>
+      <w:r>
+        <w:t>Implement a book catalog</w:t>
+      </w:r>
+      <w:r>
+        <w:t xml:space="preserve"> via routing.  The book list (name and id) should be links (routerLink) --- which should go to a book detail page. </w:t>
+      </w:r>
+    </w:p>
+    <w:p>
+      <w:pPr>
+        <w:pStyle w:val="ListParagraph"/>
+        <w:numPr>
+          <w:ilvl w:val="0"/>
+          <w:numId w:val="26"/>
+        </w:numPr>
+      </w:pPr>
+      <w:r>
+        <w:t>The book detail page should display the following;</w:t>
+      </w:r>
+    </w:p>
+    <w:p>
+      <w:pPr>
+        <w:pStyle w:val="ListParagraph"/>
+        <w:numPr>
+          <w:ilvl w:val="1"/>
+          <w:numId w:val="26"/>
+        </w:numPr>
+      </w:pPr>
+      <w:r>
+        <w:t>price</w:t>
+      </w:r>
+    </w:p>
+    <w:p>
+      <w:pPr>
+        <w:pStyle w:val="ListParagraph"/>
+        <w:numPr>
+          <w:ilvl w:val="1"/>
+          <w:numId w:val="26"/>
+        </w:numPr>
+      </w:pPr>
+      <w:r>
+        <w:t>author</w:t>
+      </w:r>
+    </w:p>
+    <w:p>
+      <w:pPr>
+        <w:pStyle w:val="ListParagraph"/>
+        <w:numPr>
+          <w:ilvl w:val="1"/>
+          <w:numId w:val="26"/>
+        </w:numPr>
+      </w:pPr>
+      <w:r>
+        <w:t>rating (in stars, implement this using pipes)</w:t>
+      </w:r>
+    </w:p>
+    <w:p>
+      <w:pPr>
+        <w:pStyle w:val="ListParagraph"/>
+        <w:numPr>
+          <w:ilvl w:val="0"/>
+          <w:numId w:val="26"/>
+        </w:numPr>
+      </w:pPr>
+      <w:r>
+        <w:t xml:space="preserve">Implement a service, where you </w:t>
+      </w:r>
+      <w:r>
+        <w:t xml:space="preserve">can get a) the complete list of books and b) the detail for one book. This service will </w:t>
+      </w:r>
+      <w:r>
+        <w:t>have the following methods</w:t>
+      </w:r>
+    </w:p>
+    <w:p>
+      <w:pPr>
+        <w:pStyle w:val="ListParagraph"/>
+        <w:numPr>
+          <w:ilvl w:val="1"/>
+          <w:numId w:val="26"/>
+        </w:numPr>
+      </w:pPr>
+      <w:r>
+        <w:t xml:space="preserve">getBooks() – this will fetch a list of books </w:t>
+      </w:r>
+    </w:p>
+    <w:p>
+      <w:pPr>
+        <w:pStyle w:val="ListParagraph"/>
+        <w:numPr>
+          <w:ilvl w:val="1"/>
+          <w:numId w:val="26"/>
+        </w:numPr>
+      </w:pPr>
+      <w:r>
+        <w:t>getBook(id) – this will fetch the detail of one book</w:t>
+      </w:r>
+    </w:p>
+    <w:p>
+      <w:pPr>
+        <w:pStyle w:val="ListParagraph"/>
+        <w:numPr>
+          <w:ilvl w:val="0"/>
+          <w:numId w:val="26"/>
+        </w:numPr>
+      </w:pPr>
+      <w:r>
+        <w:t>Get the list of books from an HTTP service (just like in the exercises</w:t>
+      </w:r>
+    </w:p>
+    <w:p>
+      <w:pPr>
+        <w:pStyle w:val="ListParagraph"/>
+        <w:numPr>
+          <w:ilvl w:val="0"/>
+          <w:numId w:val="26"/>
+        </w:numPr>
+      </w:pPr>
+      <w:r>
+        <w:t>Implement a search filter for the list of books</w:t>
+      </w:r>
+    </w:p>
+    <w:p/>
+    <w:p/>
     <w:sectPr>
       <w:headerReference w:type="default" r:id="rId102"/>
       <w:footerReference w:type="default" r:id="rId103"/>
@@ -26597,6 +26749,95 @@
     </w:lvl>
   </w:abstractNum>
   <w:abstractNum w:abstractNumId="1" w15:restartNumberingAfterBreak="0">
+    <w:nsid w:val="06995E0B"/>
+    <w:multiLevelType w:val="hybridMultilevel"/>
+    <w:tmpl w:val="33280742"/>
+    <w:lvl w:ilvl="0" w:tplc="0409000F">
+      <w:start w:val="1"/>
+      <w:numFmt w:val="decimal"/>
+      <w:lvlText w:val="%1."/>
+      <w:lvlJc w:val="left"/>
+      <w:pPr>
+        <w:ind w:left="720" w:hanging="360"/>
+      </w:pPr>
+      <w:rPr>
+        <w:rFonts w:hint="default"/>
+      </w:rPr>
+    </w:lvl>
+    <w:lvl w:ilvl="1" w:tplc="04090019">
+      <w:start w:val="1"/>
+      <w:numFmt w:val="lowerLetter"/>
+      <w:lvlText w:val="%2."/>
+      <w:lvlJc w:val="left"/>
+      <w:pPr>
+        <w:ind w:left="1440" w:hanging="360"/>
+      </w:pPr>
+    </w:lvl>
+    <w:lvl w:ilvl="2" w:tplc="0409001B" w:tentative="1">
+      <w:start w:val="1"/>
+      <w:numFmt w:val="lowerRoman"/>
+      <w:lvlText w:val="%3."/>
+      <w:lvlJc w:val="right"/>
+      <w:pPr>
+        <w:ind w:left="2160" w:hanging="180"/>
+      </w:pPr>
+    </w:lvl>
+    <w:lvl w:ilvl="3" w:tplc="0409000F" w:tentative="1">
+      <w:start w:val="1"/>
+      <w:numFmt w:val="decimal"/>
+      <w:lvlText w:val="%4."/>
+      <w:lvlJc w:val="left"/>
+      <w:pPr>
+        <w:ind w:left="2880" w:hanging="360"/>
+      </w:pPr>
+    </w:lvl>
+    <w:lvl w:ilvl="4" w:tplc="04090019" w:tentative="1">
+      <w:start w:val="1"/>
+      <w:numFmt w:val="lowerLetter"/>
+      <w:lvlText w:val="%5."/>
+      <w:lvlJc w:val="left"/>
+      <w:pPr>
+        <w:ind w:left="3600" w:hanging="360"/>
+      </w:pPr>
+    </w:lvl>
+    <w:lvl w:ilvl="5" w:tplc="0409001B" w:tentative="1">
+      <w:start w:val="1"/>
+      <w:numFmt w:val="lowerRoman"/>
+      <w:lvlText w:val="%6."/>
+      <w:lvlJc w:val="right"/>
+      <w:pPr>
+        <w:ind w:left="4320" w:hanging="180"/>
+      </w:pPr>
+    </w:lvl>
+    <w:lvl w:ilvl="6" w:tplc="0409000F" w:tentative="1">
+      <w:start w:val="1"/>
+      <w:numFmt w:val="decimal"/>
+      <w:lvlText w:val="%7."/>
+      <w:lvlJc w:val="left"/>
+      <w:pPr>
+        <w:ind w:left="5040" w:hanging="360"/>
+      </w:pPr>
+    </w:lvl>
+    <w:lvl w:ilvl="7" w:tplc="04090019" w:tentative="1">
+      <w:start w:val="1"/>
+      <w:numFmt w:val="lowerLetter"/>
+      <w:lvlText w:val="%8."/>
+      <w:lvlJc w:val="left"/>
+      <w:pPr>
+        <w:ind w:left="5760" w:hanging="360"/>
+      </w:pPr>
+    </w:lvl>
+    <w:lvl w:ilvl="8" w:tplc="0409001B" w:tentative="1">
+      <w:start w:val="1"/>
+      <w:numFmt w:val="lowerRoman"/>
+      <w:lvlText w:val="%9."/>
+      <w:lvlJc w:val="right"/>
+      <w:pPr>
+        <w:ind w:left="6480" w:hanging="180"/>
+      </w:pPr>
+    </w:lvl>
+  </w:abstractNum>
+  <w:abstractNum w:abstractNumId="2" w15:restartNumberingAfterBreak="0">
     <w:nsid w:val="0E1B4825"/>
     <w:multiLevelType w:val="hybridMultilevel"/>
     <w:tmpl w:val="492EE872"/>
@@ -26685,7 +26926,7 @@
       </w:pPr>
     </w:lvl>
   </w:abstractNum>
-  <w:abstractNum w:abstractNumId="2" w15:restartNumberingAfterBreak="0">
+  <w:abstractNum w:abstractNumId="3" w15:restartNumberingAfterBreak="0">
     <w:nsid w:val="10D1625F"/>
     <w:multiLevelType w:val="hybridMultilevel"/>
     <w:tmpl w:val="136097EE"/>
@@ -26774,7 +27015,7 @@
       </w:pPr>
     </w:lvl>
   </w:abstractNum>
-  <w:abstractNum w:abstractNumId="3" w15:restartNumberingAfterBreak="0">
+  <w:abstractNum w:abstractNumId="4" w15:restartNumberingAfterBreak="0">
     <w:nsid w:val="15800275"/>
     <w:multiLevelType w:val="hybridMultilevel"/>
     <w:tmpl w:val="7AFCA970"/>
@@ -26863,7 +27104,7 @@
       </w:pPr>
     </w:lvl>
   </w:abstractNum>
-  <w:abstractNum w:abstractNumId="4" w15:restartNumberingAfterBreak="0">
+  <w:abstractNum w:abstractNumId="5" w15:restartNumberingAfterBreak="0">
     <w:nsid w:val="162A7BEE"/>
     <w:multiLevelType w:val="hybridMultilevel"/>
     <w:tmpl w:val="6E5AED70"/>
@@ -26976,7 +27217,7 @@
       </w:rPr>
     </w:lvl>
   </w:abstractNum>
-  <w:abstractNum w:abstractNumId="5" w15:restartNumberingAfterBreak="0">
+  <w:abstractNum w:abstractNumId="6" w15:restartNumberingAfterBreak="0">
     <w:nsid w:val="18941542"/>
     <w:multiLevelType w:val="hybridMultilevel"/>
     <w:tmpl w:val="93EC61D6"/>
@@ -27089,7 +27330,7 @@
       </w:rPr>
     </w:lvl>
   </w:abstractNum>
-  <w:abstractNum w:abstractNumId="6" w15:restartNumberingAfterBreak="0">
+  <w:abstractNum w:abstractNumId="7" w15:restartNumberingAfterBreak="0">
     <w:nsid w:val="19A04E60"/>
     <w:multiLevelType w:val="hybridMultilevel"/>
     <w:tmpl w:val="1F6A7638"/>
@@ -27201,7 +27442,7 @@
       </w:rPr>
     </w:lvl>
   </w:abstractNum>
-  <w:abstractNum w:abstractNumId="7" w15:restartNumberingAfterBreak="0">
+  <w:abstractNum w:abstractNumId="8" w15:restartNumberingAfterBreak="0">
     <w:nsid w:val="1A706B84"/>
     <w:multiLevelType w:val="hybridMultilevel"/>
     <w:tmpl w:val="0FE8B10A"/>
@@ -27290,7 +27531,7 @@
       </w:pPr>
     </w:lvl>
   </w:abstractNum>
-  <w:abstractNum w:abstractNumId="8" w15:restartNumberingAfterBreak="0">
+  <w:abstractNum w:abstractNumId="9" w15:restartNumberingAfterBreak="0">
     <w:nsid w:val="1F1C2F57"/>
     <w:multiLevelType w:val="hybridMultilevel"/>
     <w:tmpl w:val="517A366C"/>
@@ -27379,7 +27620,7 @@
       </w:pPr>
     </w:lvl>
   </w:abstractNum>
-  <w:abstractNum w:abstractNumId="9" w15:restartNumberingAfterBreak="0">
+  <w:abstractNum w:abstractNumId="10" w15:restartNumberingAfterBreak="0">
     <w:nsid w:val="2A4A1A38"/>
     <w:multiLevelType w:val="hybridMultilevel"/>
     <w:tmpl w:val="43FA2E42"/>
@@ -27468,7 +27709,7 @@
       </w:pPr>
     </w:lvl>
   </w:abstractNum>
-  <w:abstractNum w:abstractNumId="10" w15:restartNumberingAfterBreak="0">
+  <w:abstractNum w:abstractNumId="11" w15:restartNumberingAfterBreak="0">
     <w:nsid w:val="2E2D3F96"/>
     <w:multiLevelType w:val="hybridMultilevel"/>
     <w:tmpl w:val="5BE622D2"/>
@@ -27580,7 +27821,7 @@
       </w:rPr>
     </w:lvl>
   </w:abstractNum>
-  <w:abstractNum w:abstractNumId="11" w15:restartNumberingAfterBreak="0">
+  <w:abstractNum w:abstractNumId="12" w15:restartNumberingAfterBreak="0">
     <w:nsid w:val="35F83BB5"/>
     <w:multiLevelType w:val="hybridMultilevel"/>
     <w:tmpl w:val="843C8B54"/>
@@ -27692,7 +27933,7 @@
       </w:rPr>
     </w:lvl>
   </w:abstractNum>
-  <w:abstractNum w:abstractNumId="12" w15:restartNumberingAfterBreak="0">
+  <w:abstractNum w:abstractNumId="13" w15:restartNumberingAfterBreak="0">
     <w:nsid w:val="3BC81E0F"/>
     <w:multiLevelType w:val="hybridMultilevel"/>
     <w:tmpl w:val="CD0CF3C2"/>
@@ -27781,7 +28022,7 @@
       </w:pPr>
     </w:lvl>
   </w:abstractNum>
-  <w:abstractNum w:abstractNumId="13" w15:restartNumberingAfterBreak="0">
+  <w:abstractNum w:abstractNumId="14" w15:restartNumberingAfterBreak="0">
     <w:nsid w:val="4A0F61ED"/>
     <w:multiLevelType w:val="hybridMultilevel"/>
     <w:tmpl w:val="0C882930"/>
@@ -27870,7 +28111,7 @@
       </w:pPr>
     </w:lvl>
   </w:abstractNum>
-  <w:abstractNum w:abstractNumId="14" w15:restartNumberingAfterBreak="0">
+  <w:abstractNum w:abstractNumId="15" w15:restartNumberingAfterBreak="0">
     <w:nsid w:val="4DAB61C1"/>
     <w:multiLevelType w:val="hybridMultilevel"/>
     <w:tmpl w:val="D0E43D94"/>
@@ -27982,7 +28223,7 @@
       </w:rPr>
     </w:lvl>
   </w:abstractNum>
-  <w:abstractNum w:abstractNumId="15" w15:restartNumberingAfterBreak="0">
+  <w:abstractNum w:abstractNumId="16" w15:restartNumberingAfterBreak="0">
     <w:nsid w:val="55032512"/>
     <w:multiLevelType w:val="hybridMultilevel"/>
     <w:tmpl w:val="19BE1604"/>
@@ -28071,7 +28312,7 @@
       </w:pPr>
     </w:lvl>
   </w:abstractNum>
-  <w:abstractNum w:abstractNumId="16" w15:restartNumberingAfterBreak="0">
+  <w:abstractNum w:abstractNumId="17" w15:restartNumberingAfterBreak="0">
     <w:nsid w:val="5DD6156E"/>
     <w:multiLevelType w:val="hybridMultilevel"/>
     <w:tmpl w:val="B1F22B70"/>
@@ -28160,7 +28401,7 @@
       </w:pPr>
     </w:lvl>
   </w:abstractNum>
-  <w:abstractNum w:abstractNumId="17" w15:restartNumberingAfterBreak="0">
+  <w:abstractNum w:abstractNumId="18" w15:restartNumberingAfterBreak="0">
     <w:nsid w:val="612642AD"/>
     <w:multiLevelType w:val="hybridMultilevel"/>
     <w:tmpl w:val="583A364A"/>
@@ -28273,7 +28514,7 @@
       </w:rPr>
     </w:lvl>
   </w:abstractNum>
-  <w:abstractNum w:abstractNumId="18" w15:restartNumberingAfterBreak="0">
+  <w:abstractNum w:abstractNumId="19" w15:restartNumberingAfterBreak="0">
     <w:nsid w:val="62E71342"/>
     <w:multiLevelType w:val="hybridMultilevel"/>
     <w:tmpl w:val="D7E64530"/>
@@ -28362,7 +28603,7 @@
       </w:pPr>
     </w:lvl>
   </w:abstractNum>
-  <w:abstractNum w:abstractNumId="19" w15:restartNumberingAfterBreak="0">
+  <w:abstractNum w:abstractNumId="20" w15:restartNumberingAfterBreak="0">
     <w:nsid w:val="6B834991"/>
     <w:multiLevelType w:val="hybridMultilevel"/>
     <w:tmpl w:val="E6C4949A"/>
@@ -28475,7 +28716,7 @@
       </w:rPr>
     </w:lvl>
   </w:abstractNum>
-  <w:abstractNum w:abstractNumId="20" w15:restartNumberingAfterBreak="0">
+  <w:abstractNum w:abstractNumId="21" w15:restartNumberingAfterBreak="0">
     <w:nsid w:val="6E92298F"/>
     <w:multiLevelType w:val="hybridMultilevel"/>
     <w:tmpl w:val="B3D8E6D8"/>
@@ -28587,7 +28828,7 @@
       </w:rPr>
     </w:lvl>
   </w:abstractNum>
-  <w:abstractNum w:abstractNumId="21" w15:restartNumberingAfterBreak="0">
+  <w:abstractNum w:abstractNumId="22" w15:restartNumberingAfterBreak="0">
     <w:nsid w:val="73FD7936"/>
     <w:multiLevelType w:val="hybridMultilevel"/>
     <w:tmpl w:val="104EEFBE"/>
@@ -28700,10 +28941,10 @@
       </w:rPr>
     </w:lvl>
   </w:abstractNum>
-  <w:abstractNum w:abstractNumId="22" w15:restartNumberingAfterBreak="0">
-    <w:nsid w:val="75697B8D"/>
+  <w:abstractNum w:abstractNumId="23" w15:restartNumberingAfterBreak="0">
+    <w:nsid w:val="749D7454"/>
     <w:multiLevelType w:val="hybridMultilevel"/>
-    <w:tmpl w:val="4C8E48D4"/>
+    <w:tmpl w:val="9A563A5A"/>
     <w:lvl w:ilvl="0" w:tplc="0409000F">
       <w:start w:val="1"/>
       <w:numFmt w:val="decimal"/>
@@ -28789,10 +29030,10 @@
       </w:pPr>
     </w:lvl>
   </w:abstractNum>
-  <w:abstractNum w:abstractNumId="23" w15:restartNumberingAfterBreak="0">
-    <w:nsid w:val="775C64E8"/>
+  <w:abstractNum w:abstractNumId="24" w15:restartNumberingAfterBreak="0">
+    <w:nsid w:val="75697B8D"/>
     <w:multiLevelType w:val="hybridMultilevel"/>
-    <w:tmpl w:val="F51CE482"/>
+    <w:tmpl w:val="4C8E48D4"/>
     <w:lvl w:ilvl="0" w:tplc="0409000F">
       <w:start w:val="1"/>
       <w:numFmt w:val="decimal"/>
@@ -28878,77 +29119,172 @@
       </w:pPr>
     </w:lvl>
   </w:abstractNum>
+  <w:abstractNum w:abstractNumId="25" w15:restartNumberingAfterBreak="0">
+    <w:nsid w:val="775C64E8"/>
+    <w:multiLevelType w:val="hybridMultilevel"/>
+    <w:tmpl w:val="F51CE482"/>
+    <w:lvl w:ilvl="0" w:tplc="0409000F">
+      <w:start w:val="1"/>
+      <w:numFmt w:val="decimal"/>
+      <w:lvlText w:val="%1."/>
+      <w:lvlJc w:val="left"/>
+      <w:pPr>
+        <w:ind w:left="720" w:hanging="360"/>
+      </w:pPr>
+      <w:rPr>
+        <w:rFonts w:hint="default"/>
+      </w:rPr>
+    </w:lvl>
+    <w:lvl w:ilvl="1" w:tplc="04090019" w:tentative="1">
+      <w:start w:val="1"/>
+      <w:numFmt w:val="lowerLetter"/>
+      <w:lvlText w:val="%2."/>
+      <w:lvlJc w:val="left"/>
+      <w:pPr>
+        <w:ind w:left="1440" w:hanging="360"/>
+      </w:pPr>
+    </w:lvl>
+    <w:lvl w:ilvl="2" w:tplc="0409001B" w:tentative="1">
+      <w:start w:val="1"/>
+      <w:numFmt w:val="lowerRoman"/>
+      <w:lvlText w:val="%3."/>
+      <w:lvlJc w:val="right"/>
+      <w:pPr>
+        <w:ind w:left="2160" w:hanging="180"/>
+      </w:pPr>
+    </w:lvl>
+    <w:lvl w:ilvl="3" w:tplc="0409000F" w:tentative="1">
+      <w:start w:val="1"/>
+      <w:numFmt w:val="decimal"/>
+      <w:lvlText w:val="%4."/>
+      <w:lvlJc w:val="left"/>
+      <w:pPr>
+        <w:ind w:left="2880" w:hanging="360"/>
+      </w:pPr>
+    </w:lvl>
+    <w:lvl w:ilvl="4" w:tplc="04090019" w:tentative="1">
+      <w:start w:val="1"/>
+      <w:numFmt w:val="lowerLetter"/>
+      <w:lvlText w:val="%5."/>
+      <w:lvlJc w:val="left"/>
+      <w:pPr>
+        <w:ind w:left="3600" w:hanging="360"/>
+      </w:pPr>
+    </w:lvl>
+    <w:lvl w:ilvl="5" w:tplc="0409001B" w:tentative="1">
+      <w:start w:val="1"/>
+      <w:numFmt w:val="lowerRoman"/>
+      <w:lvlText w:val="%6."/>
+      <w:lvlJc w:val="right"/>
+      <w:pPr>
+        <w:ind w:left="4320" w:hanging="180"/>
+      </w:pPr>
+    </w:lvl>
+    <w:lvl w:ilvl="6" w:tplc="0409000F" w:tentative="1">
+      <w:start w:val="1"/>
+      <w:numFmt w:val="decimal"/>
+      <w:lvlText w:val="%7."/>
+      <w:lvlJc w:val="left"/>
+      <w:pPr>
+        <w:ind w:left="5040" w:hanging="360"/>
+      </w:pPr>
+    </w:lvl>
+    <w:lvl w:ilvl="7" w:tplc="04090019" w:tentative="1">
+      <w:start w:val="1"/>
+      <w:numFmt w:val="lowerLetter"/>
+      <w:lvlText w:val="%8."/>
+      <w:lvlJc w:val="left"/>
+      <w:pPr>
+        <w:ind w:left="5760" w:hanging="360"/>
+      </w:pPr>
+    </w:lvl>
+    <w:lvl w:ilvl="8" w:tplc="0409001B" w:tentative="1">
+      <w:start w:val="1"/>
+      <w:numFmt w:val="lowerRoman"/>
+      <w:lvlText w:val="%9."/>
+      <w:lvlJc w:val="right"/>
+      <w:pPr>
+        <w:ind w:left="6480" w:hanging="180"/>
+      </w:pPr>
+    </w:lvl>
+  </w:abstractNum>
   <w:num w:numId="1">
-    <w:abstractNumId w:val="4"/>
+    <w:abstractNumId w:val="5"/>
   </w:num>
   <w:num w:numId="2">
     <w:abstractNumId w:val="0"/>
   </w:num>
   <w:num w:numId="3">
+    <w:abstractNumId w:val="18"/>
+  </w:num>
+  <w:num w:numId="4">
+    <w:abstractNumId w:val="15"/>
+  </w:num>
+  <w:num w:numId="5">
+    <w:abstractNumId w:val="6"/>
+  </w:num>
+  <w:num w:numId="6">
+    <w:abstractNumId w:val="22"/>
+  </w:num>
+  <w:num w:numId="7">
+    <w:abstractNumId w:val="2"/>
+  </w:num>
+  <w:num w:numId="8">
+    <w:abstractNumId w:val="20"/>
+  </w:num>
+  <w:num w:numId="9">
+    <w:abstractNumId w:val="21"/>
+  </w:num>
+  <w:num w:numId="10">
+    <w:abstractNumId w:val="7"/>
+  </w:num>
+  <w:num w:numId="11">
+    <w:abstractNumId w:val="8"/>
+  </w:num>
+  <w:num w:numId="12">
+    <w:abstractNumId w:val="4"/>
+  </w:num>
+  <w:num w:numId="13">
+    <w:abstractNumId w:val="3"/>
+  </w:num>
+  <w:num w:numId="14">
+    <w:abstractNumId w:val="11"/>
+  </w:num>
+  <w:num w:numId="15">
+    <w:abstractNumId w:val="19"/>
+  </w:num>
+  <w:num w:numId="16">
+    <w:abstractNumId w:val="12"/>
+  </w:num>
+  <w:num w:numId="17">
+    <w:abstractNumId w:val="10"/>
+  </w:num>
+  <w:num w:numId="18">
+    <w:abstractNumId w:val="13"/>
+  </w:num>
+  <w:num w:numId="19">
     <w:abstractNumId w:val="17"/>
   </w:num>
-  <w:num w:numId="4">
+  <w:num w:numId="20">
+    <w:abstractNumId w:val="9"/>
+  </w:num>
+  <w:num w:numId="21">
     <w:abstractNumId w:val="14"/>
   </w:num>
-  <w:num w:numId="5">
-    <w:abstractNumId w:val="5"/>
+  <w:num w:numId="22">
+    <w:abstractNumId w:val="24"/>
   </w:num>
-  <w:num w:numId="6">
-    <w:abstractNumId w:val="21"/>
-  </w:num>
-  <w:num w:numId="7">
-    <w:abstractNumId w:val="1"/>
-  </w:num>
-  <w:num w:numId="8">
-    <w:abstractNumId w:val="19"/>
-  </w:num>
-  <w:num w:numId="9">
-    <w:abstractNumId w:val="20"/>
-  </w:num>
-  <w:num w:numId="10">
-    <w:abstractNumId w:val="6"/>
-  </w:num>
-  <w:num w:numId="11">
-    <w:abstractNumId w:val="7"/>
-  </w:num>
-  <w:num w:numId="12">
-    <w:abstractNumId w:val="3"/>
-  </w:num>
-  <w:num w:numId="13">
-    <w:abstractNumId w:val="2"/>
-  </w:num>
-  <w:num w:numId="14">
-    <w:abstractNumId w:val="10"/>
-  </w:num>
-  <w:num w:numId="15">
-    <w:abstractNumId w:val="18"/>
-  </w:num>
-  <w:num w:numId="16">
-    <w:abstractNumId w:val="11"/>
-  </w:num>
-  <w:num w:numId="17">
-    <w:abstractNumId w:val="9"/>
-  </w:num>
-  <w:num w:numId="18">
-    <w:abstractNumId w:val="12"/>
-  </w:num>
-  <w:num w:numId="19">
+  <w:num w:numId="23">
     <w:abstractNumId w:val="16"/>
   </w:num>
-  <w:num w:numId="20">
-    <w:abstractNumId w:val="8"/>
+  <w:num w:numId="24">
+    <w:abstractNumId w:val="25"/>
   </w:num>
-  <w:num w:numId="21">
-    <w:abstractNumId w:val="13"/>
+  <w:num w:numId="25">
+    <w:abstractNumId w:val="23"/>
   </w:num>
-  <w:num w:numId="22">
-    <w:abstractNumId w:val="22"/>
-  </w:num>
-  <w:num w:numId="23">
-    <w:abstractNumId w:val="15"/>
-  </w:num>
-  <w:num w:numId="24">
-    <w:abstractNumId w:val="23"/>
+  <w:num w:numId="26">
+    <w:abstractNumId w:val="1"/>
   </w:num>
 </w:numbering>
 </file>

</xml_diff>